<commit_message>
Add Template & Document
</commit_message>
<xml_diff>
--- a/Meeting_minus/Sprint1-Minute.docx
+++ b/Meeting_minus/Sprint1-Minute.docx
@@ -131,9 +131,17 @@
                 <w:i w:val="0"/>
                 <w:sz w:val="24"/>
                 <w:szCs w:val="24"/>
-                <w:lang w:val="vi-VN"/>
-              </w:rPr>
-            </w:pPr>
+              </w:rPr>
+            </w:pPr>
+            <w:r>
+              <w:rPr>
+                <w:rFonts w:ascii="Cambria" w:hAnsi="Cambria"/>
+                <w:i w:val="0"/>
+                <w:sz w:val="24"/>
+                <w:szCs w:val="24"/>
+              </w:rPr>
+              <w:t>14/1/2020</w:t>
+            </w:r>
           </w:p>
         </w:tc>
         <w:tc>
@@ -182,6 +190,26 @@
                 <w:szCs w:val="24"/>
               </w:rPr>
             </w:pPr>
+            <w:r>
+              <w:rPr>
+                <w:rFonts w:ascii="Cambria" w:hAnsi="Cambria"/>
+                <w:i w:val="0"/>
+                <w:sz w:val="24"/>
+                <w:szCs w:val="24"/>
+              </w:rPr>
+              <w:t xml:space="preserve">5:40 </w:t>
+            </w:r>
+            <w:bookmarkStart w:id="3" w:name="_GoBack"/>
+            <w:bookmarkEnd w:id="3"/>
+            <w:r>
+              <w:rPr>
+                <w:rFonts w:ascii="Cambria" w:hAnsi="Cambria"/>
+                <w:i w:val="0"/>
+                <w:sz w:val="24"/>
+                <w:szCs w:val="24"/>
+              </w:rPr>
+              <w:t>pm</w:t>
+            </w:r>
           </w:p>
         </w:tc>
       </w:tr>
@@ -290,8 +318,8 @@
                 <w:szCs w:val="24"/>
               </w:rPr>
             </w:pPr>
-            <w:bookmarkStart w:id="3" w:name="OLE_LINK75"/>
-            <w:bookmarkStart w:id="4" w:name="OLE_LINK76"/>
+            <w:bookmarkStart w:id="4" w:name="OLE_LINK75"/>
+            <w:bookmarkStart w:id="5" w:name="OLE_LINK76"/>
             <w:r>
               <w:rPr>
                 <w:rFonts w:ascii="Cambria" w:hAnsi="Cambria"/>
@@ -300,6 +328,15 @@
                 <w:szCs w:val="24"/>
               </w:rPr>
               <w:t xml:space="preserve">Room </w:t>
+            </w:r>
+            <w:r>
+              <w:rPr>
+                <w:rFonts w:ascii="Cambria" w:hAnsi="Cambria"/>
+                <w:i w:val="0"/>
+                <w:sz w:val="24"/>
+                <w:szCs w:val="24"/>
+              </w:rPr>
+              <w:t>230</w:t>
             </w:r>
           </w:p>
           <w:p>
@@ -322,8 +359,8 @@
               </w:rPr>
               <w:t>FPT University</w:t>
             </w:r>
-            <w:bookmarkEnd w:id="3"/>
             <w:bookmarkEnd w:id="4"/>
+            <w:bookmarkEnd w:id="5"/>
           </w:p>
         </w:tc>
       </w:tr>
@@ -405,8 +442,8 @@
                 <w:lang w:val="vi-VN"/>
               </w:rPr>
             </w:pPr>
-            <w:bookmarkStart w:id="5" w:name="OLE_LINK656"/>
-            <w:bookmarkStart w:id="6" w:name="OLE_LINK657"/>
+            <w:bookmarkStart w:id="6" w:name="OLE_LINK656"/>
+            <w:bookmarkStart w:id="7" w:name="OLE_LINK657"/>
             <w:r>
               <w:rPr>
                 <w:rFonts w:ascii="Cambria" w:hAnsi="Cambria"/>
@@ -438,8 +475,8 @@
               </w:rPr>
               <w:t>f Attendees</w:t>
             </w:r>
-            <w:bookmarkEnd w:id="5"/>
             <w:bookmarkEnd w:id="6"/>
+            <w:bookmarkEnd w:id="7"/>
           </w:p>
         </w:tc>
       </w:tr>
@@ -623,8 +660,6 @@
               </w:rPr>
               <w:t>h</w:t>
             </w:r>
-            <w:bookmarkStart w:id="7" w:name="_GoBack"/>
-            <w:bookmarkEnd w:id="7"/>
             <w:r>
               <w:rPr>
                 <w:rFonts w:ascii="Cambria" w:hAnsi="Cambria" w:cs="Arial"/>

</xml_diff>